<commit_message>
Cleared messages, changed directory resolution.
</commit_message>
<xml_diff>
--- a/symulator.docx
+++ b/symulator.docx
@@ -2,15 +2,488 @@
 <file path=word/document.xml><?xml version="1.0" encoding="utf-8"?>
 <w:document xmlns:wpc="http://schemas.microsoft.com/office/word/2010/wordprocessingCanvas" xmlns:cx="http://schemas.microsoft.com/office/drawing/2014/chartex" xmlns:cx1="http://schemas.microsoft.com/office/drawing/2015/9/8/chartex" xmlns:cx2="http://schemas.microsoft.com/office/drawing/2015/10/21/chartex" xmlns:cx3="http://schemas.microsoft.com/office/drawing/2016/5/9/chartex" xmlns:cx4="http://schemas.microsoft.com/office/drawing/2016/5/10/chartex" xmlns:cx5="http://schemas.microsoft.com/office/drawing/2016/5/11/chartex" xmlns:cx6="http://schemas.microsoft.com/office/drawing/2016/5/12/chartex" xmlns:cx7="http://schemas.microsoft.com/office/drawing/2016/5/13/chartex" xmlns:cx8="http://schemas.microsoft.com/office/drawing/2016/5/14/chartex" xmlns:mc="http://schemas.openxmlformats.org/markup-compatibility/2006" xmlns:aink="http://schemas.microsoft.com/office/drawing/2016/ink" xmlns:am3d="http://schemas.microsoft.com/office/drawing/2017/model3d" xmlns:o="urn:schemas-microsoft-com:office:office" xmlns:r="http://schemas.openxmlformats.org/officeDocument/2006/relationships" xmlns:m="http://schemas.openxmlformats.org/officeDocument/2006/math" xmlns:v="urn:schemas-microsoft-com:vml" xmlns:wp14="http://schemas.microsoft.com/office/word/2010/wordprocessingDrawing" xmlns:wp="http://schemas.openxmlformats.org/drawingml/2006/wordprocessingDrawing" xmlns:w10="urn:schemas-microsoft-com:office:word" xmlns:w="http://schemas.openxmlformats.org/wordprocessingml/2006/main" xmlns:w14="http://schemas.microsoft.com/office/word/2010/wordml" xmlns:w15="http://schemas.microsoft.com/office/word/2012/wordml" xmlns:w16cid="http://schemas.microsoft.com/office/word/2016/wordml/cid" xmlns:w16se="http://schemas.microsoft.com/office/word/2015/wordml/symex" xmlns:wpg="http://schemas.microsoft.com/office/word/2010/wordprocessingGroup" xmlns:wpi="http://schemas.microsoft.com/office/word/2010/wordprocessingInk" xmlns:wne="http://schemas.microsoft.com/office/word/2006/wordml" xmlns:wps="http://schemas.microsoft.com/office/word/2010/wordprocessingShape" mc:Ignorable="w14 w15 w16se w16cid wp14">
   <w:body>
+    <w:p>
+      <w:pPr>
+        <w:jc w:val="center"/>
+        <w:rPr>
+          <w:sz w:val="32"/>
+          <w:szCs w:val="32"/>
+        </w:rPr>
+      </w:pPr>
+      <w:r>
+        <w:rPr>
+          <w:sz w:val="32"/>
+          <w:szCs w:val="32"/>
+        </w:rPr>
+        <w:t xml:space="preserve">Program służący do komunikacji z symulatorem </w:t>
+      </w:r>
+      <w:proofErr w:type="spellStart"/>
+      <w:r>
+        <w:rPr>
+          <w:sz w:val="32"/>
+          <w:szCs w:val="32"/>
+        </w:rPr>
+        <w:t>Laparo</w:t>
+      </w:r>
+      <w:proofErr w:type="spellEnd"/>
+    </w:p>
+    <w:p>
+      <w:pPr>
+        <w:jc w:val="center"/>
+        <w:rPr>
+          <w:sz w:val="24"/>
+          <w:szCs w:val="24"/>
+        </w:rPr>
+      </w:pPr>
+      <w:r>
+        <w:rPr>
+          <w:sz w:val="24"/>
+          <w:szCs w:val="24"/>
+        </w:rPr>
+        <w:t>Wykonawca: Rafał Jenczelewski</w:t>
+      </w:r>
+    </w:p>
+    <w:p>
+      <w:pPr>
+        <w:jc w:val="center"/>
+        <w:rPr>
+          <w:sz w:val="24"/>
+          <w:szCs w:val="24"/>
+        </w:rPr>
+      </w:pPr>
+      <w:r>
+        <w:rPr>
+          <w:sz w:val="24"/>
+          <w:szCs w:val="24"/>
+        </w:rPr>
+        <w:t>Sprawdzający: Marcin Nowak</w:t>
+      </w:r>
+    </w:p>
+    <w:p>
+      <w:pPr>
+        <w:spacing w:after="0" w:line="240" w:lineRule="auto"/>
+        <w:textAlignment w:val="baseline"/>
+        <w:rPr>
+          <w:rFonts w:eastAsia="Times New Roman" w:cstheme="minorHAnsi"/>
+          <w:color w:val="000000"/>
+        </w:rPr>
+      </w:pPr>
+    </w:p>
+    <w:p>
+      <w:pPr>
+        <w:spacing w:after="0" w:line="240" w:lineRule="auto"/>
+        <w:textAlignment w:val="baseline"/>
+        <w:rPr>
+          <w:rFonts w:eastAsia="Times New Roman" w:cstheme="minorHAnsi"/>
+          <w:color w:val="000000"/>
+        </w:rPr>
+      </w:pPr>
+    </w:p>
+    <w:p>
+      <w:pPr>
+        <w:spacing w:after="0" w:line="240" w:lineRule="auto"/>
+        <w:textAlignment w:val="baseline"/>
+        <w:rPr>
+          <w:rFonts w:eastAsia="Times New Roman" w:cstheme="minorHAnsi"/>
+          <w:color w:val="000000"/>
+        </w:rPr>
+      </w:pPr>
+    </w:p>
+    <w:p>
+      <w:pPr>
+        <w:spacing w:after="0" w:line="240" w:lineRule="auto"/>
+        <w:textAlignment w:val="baseline"/>
+        <w:rPr>
+          <w:rFonts w:eastAsia="Times New Roman" w:cstheme="minorHAnsi"/>
+          <w:color w:val="000000"/>
+        </w:rPr>
+      </w:pPr>
+    </w:p>
+    <w:p>
+      <w:pPr>
+        <w:spacing w:after="0" w:line="240" w:lineRule="auto"/>
+        <w:textAlignment w:val="baseline"/>
+        <w:rPr>
+          <w:rFonts w:eastAsia="Times New Roman" w:cstheme="minorHAnsi"/>
+          <w:color w:val="000000"/>
+        </w:rPr>
+      </w:pPr>
+    </w:p>
+    <w:p>
+      <w:pPr>
+        <w:spacing w:after="0" w:line="240" w:lineRule="auto"/>
+        <w:textAlignment w:val="baseline"/>
+        <w:rPr>
+          <w:rFonts w:eastAsia="Times New Roman" w:cstheme="minorHAnsi"/>
+          <w:color w:val="000000"/>
+        </w:rPr>
+      </w:pPr>
+    </w:p>
+    <w:p>
+      <w:pPr>
+        <w:spacing w:after="0" w:line="240" w:lineRule="auto"/>
+        <w:textAlignment w:val="baseline"/>
+        <w:rPr>
+          <w:rFonts w:eastAsia="Times New Roman" w:cstheme="minorHAnsi"/>
+          <w:color w:val="000000"/>
+        </w:rPr>
+      </w:pPr>
+    </w:p>
+    <w:p>
+      <w:pPr>
+        <w:spacing w:after="0" w:line="240" w:lineRule="auto"/>
+        <w:textAlignment w:val="baseline"/>
+        <w:rPr>
+          <w:rFonts w:eastAsia="Times New Roman" w:cstheme="minorHAnsi"/>
+          <w:color w:val="000000"/>
+        </w:rPr>
+      </w:pPr>
+    </w:p>
+    <w:p>
+      <w:pPr>
+        <w:spacing w:after="0" w:line="240" w:lineRule="auto"/>
+        <w:textAlignment w:val="baseline"/>
+        <w:rPr>
+          <w:rFonts w:eastAsia="Times New Roman" w:cstheme="minorHAnsi"/>
+          <w:color w:val="000000"/>
+        </w:rPr>
+      </w:pPr>
+    </w:p>
+    <w:p>
+      <w:pPr>
+        <w:spacing w:after="0" w:line="240" w:lineRule="auto"/>
+        <w:textAlignment w:val="baseline"/>
+        <w:rPr>
+          <w:rFonts w:eastAsia="Times New Roman" w:cstheme="minorHAnsi"/>
+          <w:color w:val="000000"/>
+        </w:rPr>
+      </w:pPr>
+    </w:p>
+    <w:p>
+      <w:pPr>
+        <w:spacing w:after="0" w:line="240" w:lineRule="auto"/>
+        <w:textAlignment w:val="baseline"/>
+        <w:rPr>
+          <w:rFonts w:eastAsia="Times New Roman" w:cstheme="minorHAnsi"/>
+          <w:color w:val="000000"/>
+        </w:rPr>
+      </w:pPr>
+      <w:bookmarkStart w:id="0" w:name="_GoBack"/>
+      <w:bookmarkEnd w:id="0"/>
+    </w:p>
+    <w:p>
+      <w:pPr>
+        <w:spacing w:after="0" w:line="240" w:lineRule="auto"/>
+        <w:textAlignment w:val="baseline"/>
+        <w:rPr>
+          <w:rFonts w:eastAsia="Times New Roman" w:cstheme="minorHAnsi"/>
+          <w:color w:val="000000"/>
+        </w:rPr>
+      </w:pPr>
+    </w:p>
+    <w:p>
+      <w:pPr>
+        <w:spacing w:after="0" w:line="240" w:lineRule="auto"/>
+        <w:textAlignment w:val="baseline"/>
+        <w:rPr>
+          <w:rFonts w:eastAsia="Times New Roman" w:cstheme="minorHAnsi"/>
+          <w:color w:val="000000"/>
+        </w:rPr>
+      </w:pPr>
+    </w:p>
+    <w:p>
+      <w:pPr>
+        <w:spacing w:after="0" w:line="240" w:lineRule="auto"/>
+        <w:textAlignment w:val="baseline"/>
+        <w:rPr>
+          <w:rFonts w:eastAsia="Times New Roman" w:cstheme="minorHAnsi"/>
+          <w:color w:val="000000"/>
+        </w:rPr>
+      </w:pPr>
+    </w:p>
+    <w:p>
+      <w:pPr>
+        <w:spacing w:after="0" w:line="240" w:lineRule="auto"/>
+        <w:textAlignment w:val="baseline"/>
+        <w:rPr>
+          <w:rFonts w:eastAsia="Times New Roman" w:cstheme="minorHAnsi"/>
+          <w:color w:val="000000"/>
+        </w:rPr>
+      </w:pPr>
+    </w:p>
+    <w:p>
+      <w:pPr>
+        <w:spacing w:after="0" w:line="240" w:lineRule="auto"/>
+        <w:textAlignment w:val="baseline"/>
+        <w:rPr>
+          <w:rFonts w:eastAsia="Times New Roman" w:cstheme="minorHAnsi"/>
+          <w:color w:val="000000"/>
+        </w:rPr>
+      </w:pPr>
+    </w:p>
+    <w:p>
+      <w:pPr>
+        <w:spacing w:after="0" w:line="240" w:lineRule="auto"/>
+        <w:textAlignment w:val="baseline"/>
+        <w:rPr>
+          <w:rFonts w:eastAsia="Times New Roman" w:cstheme="minorHAnsi"/>
+          <w:color w:val="000000"/>
+        </w:rPr>
+      </w:pPr>
+    </w:p>
+    <w:p>
+      <w:pPr>
+        <w:spacing w:after="0" w:line="240" w:lineRule="auto"/>
+        <w:textAlignment w:val="baseline"/>
+        <w:rPr>
+          <w:rFonts w:eastAsia="Times New Roman" w:cstheme="minorHAnsi"/>
+          <w:color w:val="000000"/>
+        </w:rPr>
+      </w:pPr>
+    </w:p>
+    <w:p>
+      <w:pPr>
+        <w:spacing w:after="0" w:line="240" w:lineRule="auto"/>
+        <w:textAlignment w:val="baseline"/>
+        <w:rPr>
+          <w:rFonts w:eastAsia="Times New Roman" w:cstheme="minorHAnsi"/>
+          <w:color w:val="000000"/>
+        </w:rPr>
+      </w:pPr>
+    </w:p>
+    <w:p>
+      <w:pPr>
+        <w:spacing w:after="0" w:line="240" w:lineRule="auto"/>
+        <w:textAlignment w:val="baseline"/>
+        <w:rPr>
+          <w:rFonts w:eastAsia="Times New Roman" w:cstheme="minorHAnsi"/>
+          <w:color w:val="000000"/>
+        </w:rPr>
+      </w:pPr>
+    </w:p>
+    <w:p>
+      <w:pPr>
+        <w:spacing w:after="0" w:line="240" w:lineRule="auto"/>
+        <w:textAlignment w:val="baseline"/>
+        <w:rPr>
+          <w:rFonts w:eastAsia="Times New Roman" w:cstheme="minorHAnsi"/>
+          <w:color w:val="000000"/>
+        </w:rPr>
+      </w:pPr>
+    </w:p>
+    <w:p>
+      <w:pPr>
+        <w:spacing w:after="0" w:line="240" w:lineRule="auto"/>
+        <w:textAlignment w:val="baseline"/>
+        <w:rPr>
+          <w:rFonts w:eastAsia="Times New Roman" w:cstheme="minorHAnsi"/>
+          <w:color w:val="000000"/>
+        </w:rPr>
+      </w:pPr>
+    </w:p>
+    <w:p>
+      <w:pPr>
+        <w:spacing w:after="0" w:line="240" w:lineRule="auto"/>
+        <w:textAlignment w:val="baseline"/>
+        <w:rPr>
+          <w:rFonts w:eastAsia="Times New Roman" w:cstheme="minorHAnsi"/>
+          <w:color w:val="000000"/>
+        </w:rPr>
+      </w:pPr>
+    </w:p>
+    <w:p>
+      <w:pPr>
+        <w:spacing w:after="0" w:line="240" w:lineRule="auto"/>
+        <w:textAlignment w:val="baseline"/>
+        <w:rPr>
+          <w:rFonts w:eastAsia="Times New Roman" w:cstheme="minorHAnsi"/>
+          <w:color w:val="000000"/>
+        </w:rPr>
+      </w:pPr>
+    </w:p>
+    <w:p>
+      <w:pPr>
+        <w:spacing w:after="0" w:line="240" w:lineRule="auto"/>
+        <w:textAlignment w:val="baseline"/>
+        <w:rPr>
+          <w:rFonts w:eastAsia="Times New Roman" w:cstheme="minorHAnsi"/>
+          <w:color w:val="000000"/>
+        </w:rPr>
+      </w:pPr>
+    </w:p>
+    <w:p>
+      <w:pPr>
+        <w:spacing w:after="0" w:line="240" w:lineRule="auto"/>
+        <w:textAlignment w:val="baseline"/>
+        <w:rPr>
+          <w:rFonts w:eastAsia="Times New Roman" w:cstheme="minorHAnsi"/>
+          <w:color w:val="000000"/>
+        </w:rPr>
+      </w:pPr>
+    </w:p>
+    <w:p>
+      <w:pPr>
+        <w:spacing w:after="0" w:line="240" w:lineRule="auto"/>
+        <w:textAlignment w:val="baseline"/>
+        <w:rPr>
+          <w:rFonts w:eastAsia="Times New Roman" w:cstheme="minorHAnsi"/>
+          <w:color w:val="000000"/>
+        </w:rPr>
+      </w:pPr>
+    </w:p>
+    <w:p>
+      <w:pPr>
+        <w:spacing w:after="0" w:line="240" w:lineRule="auto"/>
+        <w:textAlignment w:val="baseline"/>
+        <w:rPr>
+          <w:rFonts w:eastAsia="Times New Roman" w:cstheme="minorHAnsi"/>
+          <w:color w:val="000000"/>
+        </w:rPr>
+      </w:pPr>
+    </w:p>
+    <w:p>
+      <w:pPr>
+        <w:spacing w:after="0" w:line="240" w:lineRule="auto"/>
+        <w:textAlignment w:val="baseline"/>
+        <w:rPr>
+          <w:rFonts w:eastAsia="Times New Roman" w:cstheme="minorHAnsi"/>
+          <w:color w:val="000000"/>
+        </w:rPr>
+      </w:pPr>
+    </w:p>
+    <w:p>
+      <w:pPr>
+        <w:spacing w:after="0" w:line="240" w:lineRule="auto"/>
+        <w:textAlignment w:val="baseline"/>
+        <w:rPr>
+          <w:rFonts w:eastAsia="Times New Roman" w:cstheme="minorHAnsi"/>
+          <w:color w:val="000000"/>
+        </w:rPr>
+      </w:pPr>
+    </w:p>
+    <w:p>
+      <w:pPr>
+        <w:spacing w:after="0" w:line="240" w:lineRule="auto"/>
+        <w:textAlignment w:val="baseline"/>
+        <w:rPr>
+          <w:rFonts w:eastAsia="Times New Roman" w:cstheme="minorHAnsi"/>
+          <w:color w:val="000000"/>
+        </w:rPr>
+      </w:pPr>
+    </w:p>
+    <w:p>
+      <w:pPr>
+        <w:spacing w:after="0" w:line="240" w:lineRule="auto"/>
+        <w:textAlignment w:val="baseline"/>
+        <w:rPr>
+          <w:rFonts w:eastAsia="Times New Roman" w:cstheme="minorHAnsi"/>
+          <w:color w:val="000000"/>
+        </w:rPr>
+      </w:pPr>
+    </w:p>
+    <w:p>
+      <w:pPr>
+        <w:spacing w:after="0" w:line="240" w:lineRule="auto"/>
+        <w:textAlignment w:val="baseline"/>
+        <w:rPr>
+          <w:rFonts w:eastAsia="Times New Roman" w:cstheme="minorHAnsi"/>
+          <w:color w:val="000000"/>
+        </w:rPr>
+      </w:pPr>
+    </w:p>
+    <w:p>
+      <w:pPr>
+        <w:spacing w:after="0" w:line="240" w:lineRule="auto"/>
+        <w:textAlignment w:val="baseline"/>
+        <w:rPr>
+          <w:rFonts w:eastAsia="Times New Roman" w:cstheme="minorHAnsi"/>
+          <w:color w:val="000000"/>
+        </w:rPr>
+      </w:pPr>
+    </w:p>
+    <w:p>
+      <w:pPr>
+        <w:spacing w:after="0" w:line="240" w:lineRule="auto"/>
+        <w:textAlignment w:val="baseline"/>
+        <w:rPr>
+          <w:rFonts w:eastAsia="Times New Roman" w:cstheme="minorHAnsi"/>
+          <w:color w:val="000000"/>
+        </w:rPr>
+      </w:pPr>
+    </w:p>
+    <w:p>
+      <w:pPr>
+        <w:spacing w:after="0" w:line="240" w:lineRule="auto"/>
+        <w:textAlignment w:val="baseline"/>
+        <w:rPr>
+          <w:rFonts w:eastAsia="Times New Roman" w:cstheme="minorHAnsi"/>
+          <w:color w:val="000000"/>
+        </w:rPr>
+      </w:pPr>
+    </w:p>
+    <w:p>
+      <w:pPr>
+        <w:spacing w:after="0" w:line="240" w:lineRule="auto"/>
+        <w:textAlignment w:val="baseline"/>
+        <w:rPr>
+          <w:rFonts w:eastAsia="Times New Roman" w:cstheme="minorHAnsi"/>
+          <w:color w:val="000000"/>
+        </w:rPr>
+      </w:pPr>
+    </w:p>
+    <w:p>
+      <w:pPr>
+        <w:spacing w:after="0" w:line="240" w:lineRule="auto"/>
+        <w:textAlignment w:val="baseline"/>
+        <w:rPr>
+          <w:rFonts w:eastAsia="Times New Roman" w:cstheme="minorHAnsi"/>
+          <w:color w:val="000000"/>
+        </w:rPr>
+      </w:pPr>
+    </w:p>
+    <w:p>
+      <w:pPr>
+        <w:spacing w:after="0" w:line="240" w:lineRule="auto"/>
+        <w:textAlignment w:val="baseline"/>
+        <w:rPr>
+          <w:rFonts w:eastAsia="Times New Roman" w:cstheme="minorHAnsi"/>
+          <w:color w:val="000000"/>
+        </w:rPr>
+      </w:pPr>
+    </w:p>
+    <w:p>
+      <w:pPr>
+        <w:spacing w:after="0" w:line="240" w:lineRule="auto"/>
+        <w:textAlignment w:val="baseline"/>
+        <w:rPr>
+          <w:rFonts w:eastAsia="Times New Roman" w:cstheme="minorHAnsi"/>
+          <w:color w:val="000000"/>
+        </w:rPr>
+      </w:pPr>
+    </w:p>
+    <w:p>
+      <w:pPr>
+        <w:spacing w:after="0" w:line="240" w:lineRule="auto"/>
+        <w:textAlignment w:val="baseline"/>
+        <w:rPr>
+          <w:rFonts w:eastAsia="Times New Roman" w:cstheme="minorHAnsi"/>
+          <w:color w:val="000000"/>
+        </w:rPr>
+      </w:pPr>
+    </w:p>
+    <w:p>
+      <w:pPr>
+        <w:spacing w:after="0" w:line="240" w:lineRule="auto"/>
+        <w:textAlignment w:val="baseline"/>
+        <w:rPr>
+          <w:rFonts w:eastAsia="Times New Roman" w:cstheme="minorHAnsi"/>
+          <w:color w:val="000000"/>
+        </w:rPr>
+      </w:pPr>
+    </w:p>
     <w:sdt>
       <w:sdtPr>
-        <w:rPr>
-          <w:rFonts w:asciiTheme="minorHAnsi" w:eastAsiaTheme="minorHAnsi" w:hAnsiTheme="minorHAnsi" w:cstheme="minorBidi"/>
-          <w:b w:val="0"/>
-          <w:sz w:val="22"/>
-          <w:szCs w:val="22"/>
-        </w:rPr>
-        <w:id w:val="-1427731320"/>
+        <w:id w:val="275846475"/>
         <w:docPartObj>
           <w:docPartGallery w:val="Table of Contents"/>
           <w:docPartUnique/>
@@ -18,7 +491,10 @@
       </w:sdtPr>
       <w:sdtEndPr>
         <w:rPr>
+          <w:rFonts w:asciiTheme="minorHAnsi" w:eastAsiaTheme="minorHAnsi" w:hAnsiTheme="minorHAnsi" w:cstheme="minorBidi"/>
           <w:bCs/>
+          <w:sz w:val="22"/>
+          <w:szCs w:val="22"/>
         </w:rPr>
       </w:sdtEndPr>
       <w:sdtContent>
@@ -48,7 +524,7 @@
           <w:r>
             <w:fldChar w:fldCharType="separate"/>
           </w:r>
-          <w:hyperlink w:anchor="_Toc516251995" w:history="1">
+          <w:hyperlink w:anchor="_Toc516302944" w:history="1">
             <w:r>
               <w:rPr>
                 <w:rStyle w:val="Hipercze"/>
@@ -92,7 +568,7 @@
                 <w:noProof/>
                 <w:webHidden/>
               </w:rPr>
-              <w:instrText xml:space="preserve"> PAGEREF _Toc516251995 \h </w:instrText>
+              <w:instrText xml:space="preserve"> PAGEREF _Toc516302944 \h </w:instrText>
             </w:r>
             <w:r>
               <w:rPr>
@@ -136,7 +612,7 @@
               <w:lang w:eastAsia="pl-PL"/>
             </w:rPr>
           </w:pPr>
-          <w:hyperlink w:anchor="_Toc516251996" w:history="1">
+          <w:hyperlink w:anchor="_Toc516302945" w:history="1">
             <w:r>
               <w:rPr>
                 <w:rStyle w:val="Hipercze"/>
@@ -180,7 +656,7 @@
                 <w:noProof/>
                 <w:webHidden/>
               </w:rPr>
-              <w:instrText xml:space="preserve"> PAGEREF _Toc516251996 \h </w:instrText>
+              <w:instrText xml:space="preserve"> PAGEREF _Toc516302945 \h </w:instrText>
             </w:r>
             <w:r>
               <w:rPr>
@@ -224,7 +700,7 @@
               <w:lang w:eastAsia="pl-PL"/>
             </w:rPr>
           </w:pPr>
-          <w:hyperlink w:anchor="_Toc516251997" w:history="1">
+          <w:hyperlink w:anchor="_Toc516302946" w:history="1">
             <w:r>
               <w:rPr>
                 <w:rStyle w:val="Hipercze"/>
@@ -268,7 +744,7 @@
                 <w:noProof/>
                 <w:webHidden/>
               </w:rPr>
-              <w:instrText xml:space="preserve"> PAGEREF _Toc516251997 \h </w:instrText>
+              <w:instrText xml:space="preserve"> PAGEREF _Toc516302946 \h </w:instrText>
             </w:r>
             <w:r>
               <w:rPr>
@@ -312,7 +788,7 @@
               <w:lang w:eastAsia="pl-PL"/>
             </w:rPr>
           </w:pPr>
-          <w:hyperlink w:anchor="_Toc516251998" w:history="1">
+          <w:hyperlink w:anchor="_Toc516302947" w:history="1">
             <w:r>
               <w:rPr>
                 <w:rStyle w:val="Hipercze"/>
@@ -356,7 +832,7 @@
                 <w:noProof/>
                 <w:webHidden/>
               </w:rPr>
-              <w:instrText xml:space="preserve"> PAGEREF _Toc516251998 \h </w:instrText>
+              <w:instrText xml:space="preserve"> PAGEREF _Toc516302947 \h </w:instrText>
             </w:r>
             <w:r>
               <w:rPr>
@@ -376,7 +852,7 @@
                 <w:noProof/>
                 <w:webHidden/>
               </w:rPr>
-              <w:t>3</w:t>
+              <w:t>2</w:t>
             </w:r>
             <w:r>
               <w:rPr>
@@ -400,7 +876,7 @@
               <w:lang w:eastAsia="pl-PL"/>
             </w:rPr>
           </w:pPr>
-          <w:hyperlink w:anchor="_Toc516251999" w:history="1">
+          <w:hyperlink w:anchor="_Toc516302948" w:history="1">
             <w:r>
               <w:rPr>
                 <w:rStyle w:val="Hipercze"/>
@@ -444,7 +920,7 @@
                 <w:noProof/>
                 <w:webHidden/>
               </w:rPr>
-              <w:instrText xml:space="preserve"> PAGEREF _Toc516251999 \h </w:instrText>
+              <w:instrText xml:space="preserve"> PAGEREF _Toc516302948 \h </w:instrText>
             </w:r>
             <w:r>
               <w:rPr>
@@ -488,7 +964,7 @@
               <w:lang w:eastAsia="pl-PL"/>
             </w:rPr>
           </w:pPr>
-          <w:hyperlink w:anchor="_Toc516252000" w:history="1">
+          <w:hyperlink w:anchor="_Toc516302949" w:history="1">
             <w:r>
               <w:rPr>
                 <w:rStyle w:val="Hipercze"/>
@@ -532,7 +1008,7 @@
                 <w:noProof/>
                 <w:webHidden/>
               </w:rPr>
-              <w:instrText xml:space="preserve"> PAGEREF _Toc516252000 \h </w:instrText>
+              <w:instrText xml:space="preserve"> PAGEREF _Toc516302949 \h </w:instrText>
             </w:r>
             <w:r>
               <w:rPr>
@@ -576,7 +1052,7 @@
               <w:lang w:eastAsia="pl-PL"/>
             </w:rPr>
           </w:pPr>
-          <w:hyperlink w:anchor="_Toc516252001" w:history="1">
+          <w:hyperlink w:anchor="_Toc516302950" w:history="1">
             <w:r>
               <w:rPr>
                 <w:rStyle w:val="Hipercze"/>
@@ -620,7 +1096,7 @@
                 <w:noProof/>
                 <w:webHidden/>
               </w:rPr>
-              <w:instrText xml:space="preserve"> PAGEREF _Toc516252001 \h </w:instrText>
+              <w:instrText xml:space="preserve"> PAGEREF _Toc516302950 \h </w:instrText>
             </w:r>
             <w:r>
               <w:rPr>
@@ -664,7 +1140,7 @@
               <w:lang w:eastAsia="pl-PL"/>
             </w:rPr>
           </w:pPr>
-          <w:hyperlink w:anchor="_Toc516252002" w:history="1">
+          <w:hyperlink w:anchor="_Toc516302951" w:history="1">
             <w:r>
               <w:rPr>
                 <w:rStyle w:val="Hipercze"/>
@@ -708,7 +1184,7 @@
                 <w:noProof/>
                 <w:webHidden/>
               </w:rPr>
-              <w:instrText xml:space="preserve"> PAGEREF _Toc516252002 \h </w:instrText>
+              <w:instrText xml:space="preserve"> PAGEREF _Toc516302951 \h </w:instrText>
             </w:r>
             <w:r>
               <w:rPr>
@@ -752,7 +1228,7 @@
               <w:lang w:eastAsia="pl-PL"/>
             </w:rPr>
           </w:pPr>
-          <w:hyperlink w:anchor="_Toc516252003" w:history="1">
+          <w:hyperlink w:anchor="_Toc516302952" w:history="1">
             <w:r>
               <w:rPr>
                 <w:rStyle w:val="Hipercze"/>
@@ -796,7 +1272,7 @@
                 <w:noProof/>
                 <w:webHidden/>
               </w:rPr>
-              <w:instrText xml:space="preserve"> PAGEREF _Toc516252003 \h </w:instrText>
+              <w:instrText xml:space="preserve"> PAGEREF _Toc516302952 \h </w:instrText>
             </w:r>
             <w:r>
               <w:rPr>
@@ -840,7 +1316,7 @@
               <w:lang w:eastAsia="pl-PL"/>
             </w:rPr>
           </w:pPr>
-          <w:hyperlink w:anchor="_Toc516252004" w:history="1">
+          <w:hyperlink w:anchor="_Toc516302953" w:history="1">
             <w:r>
               <w:rPr>
                 <w:rStyle w:val="Hipercze"/>
@@ -884,7 +1360,7 @@
                 <w:noProof/>
                 <w:webHidden/>
               </w:rPr>
-              <w:instrText xml:space="preserve"> PAGEREF _Toc516252004 \h </w:instrText>
+              <w:instrText xml:space="preserve"> PAGEREF _Toc516302953 \h </w:instrText>
             </w:r>
             <w:r>
               <w:rPr>
@@ -924,7 +1400,7 @@
               <w:lang w:eastAsia="pl-PL"/>
             </w:rPr>
           </w:pPr>
-          <w:hyperlink w:anchor="_Toc516252005" w:history="1">
+          <w:hyperlink w:anchor="_Toc516302954" w:history="1">
             <w:r>
               <w:rPr>
                 <w:rStyle w:val="Hipercze"/>
@@ -968,7 +1444,7 @@
                 <w:noProof/>
                 <w:webHidden/>
               </w:rPr>
-              <w:instrText xml:space="preserve"> PAGEREF _Toc516252005 \h </w:instrText>
+              <w:instrText xml:space="preserve"> PAGEREF _Toc516302954 \h </w:instrText>
             </w:r>
             <w:r>
               <w:rPr>
@@ -1012,7 +1488,7 @@
               <w:lang w:eastAsia="pl-PL"/>
             </w:rPr>
           </w:pPr>
-          <w:hyperlink w:anchor="_Toc516252006" w:history="1">
+          <w:hyperlink w:anchor="_Toc516302955" w:history="1">
             <w:r>
               <w:rPr>
                 <w:rStyle w:val="Hipercze"/>
@@ -1054,7 +1530,7 @@
                 <w:noProof/>
                 <w:webHidden/>
               </w:rPr>
-              <w:instrText xml:space="preserve"> PAGEREF _Toc516252006 \h </w:instrText>
+              <w:instrText xml:space="preserve"> PAGEREF _Toc516302955 \h </w:instrText>
             </w:r>
             <w:r>
               <w:rPr>
@@ -1098,7 +1574,7 @@
               <w:lang w:eastAsia="pl-PL"/>
             </w:rPr>
           </w:pPr>
-          <w:hyperlink w:anchor="_Toc516252007" w:history="1">
+          <w:hyperlink w:anchor="_Toc516302956" w:history="1">
             <w:r>
               <w:rPr>
                 <w:rStyle w:val="Hipercze"/>
@@ -1140,7 +1616,7 @@
                 <w:noProof/>
                 <w:webHidden/>
               </w:rPr>
-              <w:instrText xml:space="preserve"> PAGEREF _Toc516252007 \h </w:instrText>
+              <w:instrText xml:space="preserve"> PAGEREF _Toc516302956 \h </w:instrText>
             </w:r>
             <w:r>
               <w:rPr>
@@ -1160,7 +1636,7 @@
                 <w:noProof/>
                 <w:webHidden/>
               </w:rPr>
-              <w:t>5</w:t>
+              <w:t>4</w:t>
             </w:r>
             <w:r>
               <w:rPr>
@@ -1184,7 +1660,7 @@
               <w:lang w:eastAsia="pl-PL"/>
             </w:rPr>
           </w:pPr>
-          <w:hyperlink w:anchor="_Toc516252008" w:history="1">
+          <w:hyperlink w:anchor="_Toc516302957" w:history="1">
             <w:r>
               <w:rPr>
                 <w:rStyle w:val="Hipercze"/>
@@ -1228,7 +1704,7 @@
                 <w:noProof/>
                 <w:webHidden/>
               </w:rPr>
-              <w:instrText xml:space="preserve"> PAGEREF _Toc516252008 \h </w:instrText>
+              <w:instrText xml:space="preserve"> PAGEREF _Toc516302957 \h </w:instrText>
             </w:r>
             <w:r>
               <w:rPr>
@@ -1272,7 +1748,7 @@
               <w:lang w:eastAsia="pl-PL"/>
             </w:rPr>
           </w:pPr>
-          <w:hyperlink w:anchor="_Toc516252009" w:history="1">
+          <w:hyperlink w:anchor="_Toc516302958" w:history="1">
             <w:r>
               <w:rPr>
                 <w:rStyle w:val="Hipercze"/>
@@ -1316,7 +1792,7 @@
                 <w:noProof/>
                 <w:webHidden/>
               </w:rPr>
-              <w:instrText xml:space="preserve"> PAGEREF _Toc516252009 \h </w:instrText>
+              <w:instrText xml:space="preserve"> PAGEREF _Toc516302958 \h </w:instrText>
             </w:r>
             <w:r>
               <w:rPr>
@@ -1336,7 +1812,7 @@
                 <w:noProof/>
                 <w:webHidden/>
               </w:rPr>
-              <w:t>6</w:t>
+              <w:t>5</w:t>
             </w:r>
             <w:r>
               <w:rPr>
@@ -1360,7 +1836,7 @@
               <w:lang w:eastAsia="pl-PL"/>
             </w:rPr>
           </w:pPr>
-          <w:hyperlink w:anchor="_Toc516252010" w:history="1">
+          <w:hyperlink w:anchor="_Toc516302959" w:history="1">
             <w:r>
               <w:rPr>
                 <w:rStyle w:val="Hipercze"/>
@@ -1404,7 +1880,7 @@
                 <w:noProof/>
                 <w:webHidden/>
               </w:rPr>
-              <w:instrText xml:space="preserve"> PAGEREF _Toc516252010 \h </w:instrText>
+              <w:instrText xml:space="preserve"> PAGEREF _Toc516302959 \h </w:instrText>
             </w:r>
             <w:r>
               <w:rPr>
@@ -1424,7 +1900,7 @@
                 <w:noProof/>
                 <w:webHidden/>
               </w:rPr>
-              <w:t>6</w:t>
+              <w:t>5</w:t>
             </w:r>
             <w:r>
               <w:rPr>
@@ -1448,7 +1924,7 @@
               <w:lang w:eastAsia="pl-PL"/>
             </w:rPr>
           </w:pPr>
-          <w:hyperlink w:anchor="_Toc516252011" w:history="1">
+          <w:hyperlink w:anchor="_Toc516302960" w:history="1">
             <w:r>
               <w:rPr>
                 <w:rStyle w:val="Hipercze"/>
@@ -1492,7 +1968,7 @@
                 <w:noProof/>
                 <w:webHidden/>
               </w:rPr>
-              <w:instrText xml:space="preserve"> PAGEREF _Toc516252011 \h </w:instrText>
+              <w:instrText xml:space="preserve"> PAGEREF _Toc516302960 \h </w:instrText>
             </w:r>
             <w:r>
               <w:rPr>
@@ -1536,7 +2012,7 @@
               <w:lang w:eastAsia="pl-PL"/>
             </w:rPr>
           </w:pPr>
-          <w:hyperlink w:anchor="_Toc516252012" w:history="1">
+          <w:hyperlink w:anchor="_Toc516302961" w:history="1">
             <w:r>
               <w:rPr>
                 <w:rStyle w:val="Hipercze"/>
@@ -1580,7 +2056,7 @@
                 <w:noProof/>
                 <w:webHidden/>
               </w:rPr>
-              <w:instrText xml:space="preserve"> PAGEREF _Toc516252012 \h </w:instrText>
+              <w:instrText xml:space="preserve"> PAGEREF _Toc516302961 \h </w:instrText>
             </w:r>
             <w:r>
               <w:rPr>
@@ -1624,7 +2100,7 @@
               <w:lang w:eastAsia="pl-PL"/>
             </w:rPr>
           </w:pPr>
-          <w:hyperlink w:anchor="_Toc516252013" w:history="1">
+          <w:hyperlink w:anchor="_Toc516302962" w:history="1">
             <w:r>
               <w:rPr>
                 <w:rStyle w:val="Hipercze"/>
@@ -1668,7 +2144,7 @@
                 <w:noProof/>
                 <w:webHidden/>
               </w:rPr>
-              <w:instrText xml:space="preserve"> PAGEREF _Toc516252013 \h </w:instrText>
+              <w:instrText xml:space="preserve"> PAGEREF _Toc516302962 \h </w:instrText>
             </w:r>
             <w:r>
               <w:rPr>
@@ -1712,7 +2188,7 @@
               <w:lang w:eastAsia="pl-PL"/>
             </w:rPr>
           </w:pPr>
-          <w:hyperlink w:anchor="_Toc516252014" w:history="1">
+          <w:hyperlink w:anchor="_Toc516302963" w:history="1">
             <w:r>
               <w:rPr>
                 <w:rStyle w:val="Hipercze"/>
@@ -1756,7 +2232,7 @@
                 <w:noProof/>
                 <w:webHidden/>
               </w:rPr>
-              <w:instrText xml:space="preserve"> PAGEREF _Toc516252014 \h </w:instrText>
+              <w:instrText xml:space="preserve"> PAGEREF _Toc516302963 \h </w:instrText>
             </w:r>
             <w:r>
               <w:rPr>
@@ -1800,7 +2276,7 @@
               <w:lang w:eastAsia="pl-PL"/>
             </w:rPr>
           </w:pPr>
-          <w:hyperlink w:anchor="_Toc516252015" w:history="1">
+          <w:hyperlink w:anchor="_Toc516302964" w:history="1">
             <w:r>
               <w:rPr>
                 <w:rStyle w:val="Hipercze"/>
@@ -1844,7 +2320,7 @@
                 <w:noProof/>
                 <w:webHidden/>
               </w:rPr>
-              <w:instrText xml:space="preserve"> PAGEREF _Toc516252015 \h </w:instrText>
+              <w:instrText xml:space="preserve"> PAGEREF _Toc516302964 \h </w:instrText>
             </w:r>
             <w:r>
               <w:rPr>
@@ -1888,7 +2364,7 @@
               <w:lang w:eastAsia="pl-PL"/>
             </w:rPr>
           </w:pPr>
-          <w:hyperlink w:anchor="_Toc516252016" w:history="1">
+          <w:hyperlink w:anchor="_Toc516302965" w:history="1">
             <w:r>
               <w:rPr>
                 <w:rStyle w:val="Hipercze"/>
@@ -1932,7 +2408,7 @@
                 <w:noProof/>
                 <w:webHidden/>
               </w:rPr>
-              <w:instrText xml:space="preserve"> PAGEREF _Toc516252016 \h </w:instrText>
+              <w:instrText xml:space="preserve"> PAGEREF _Toc516302965 \h </w:instrText>
             </w:r>
             <w:r>
               <w:rPr>
@@ -1972,7 +2448,7 @@
               <w:lang w:eastAsia="pl-PL"/>
             </w:rPr>
           </w:pPr>
-          <w:hyperlink w:anchor="_Toc516252017" w:history="1">
+          <w:hyperlink w:anchor="_Toc516302966" w:history="1">
             <w:r>
               <w:rPr>
                 <w:rStyle w:val="Hipercze"/>
@@ -2016,7 +2492,7 @@
                 <w:noProof/>
                 <w:webHidden/>
               </w:rPr>
-              <w:instrText xml:space="preserve"> PAGEREF _Toc516252017 \h </w:instrText>
+              <w:instrText xml:space="preserve"> PAGEREF _Toc516302966 \h </w:instrText>
             </w:r>
             <w:r>
               <w:rPr>
@@ -2060,7 +2536,7 @@
               <w:lang w:eastAsia="pl-PL"/>
             </w:rPr>
           </w:pPr>
-          <w:hyperlink w:anchor="_Toc516252018" w:history="1">
+          <w:hyperlink w:anchor="_Toc516302967" w:history="1">
             <w:r>
               <w:rPr>
                 <w:rStyle w:val="Hipercze"/>
@@ -2104,7 +2580,7 @@
                 <w:noProof/>
                 <w:webHidden/>
               </w:rPr>
-              <w:instrText xml:space="preserve"> PAGEREF _Toc516252018 \h </w:instrText>
+              <w:instrText xml:space="preserve"> PAGEREF _Toc516302967 \h </w:instrText>
             </w:r>
             <w:r>
               <w:rPr>
@@ -2148,7 +2624,7 @@
               <w:lang w:eastAsia="pl-PL"/>
             </w:rPr>
           </w:pPr>
-          <w:hyperlink w:anchor="_Toc516252019" w:history="1">
+          <w:hyperlink w:anchor="_Toc516302968" w:history="1">
             <w:r>
               <w:rPr>
                 <w:rStyle w:val="Hipercze"/>
@@ -2192,7 +2668,7 @@
                 <w:noProof/>
                 <w:webHidden/>
               </w:rPr>
-              <w:instrText xml:space="preserve"> PAGEREF _Toc516252019 \h </w:instrText>
+              <w:instrText xml:space="preserve"> PAGEREF _Toc516302968 \h </w:instrText>
             </w:r>
             <w:r>
               <w:rPr>
@@ -2236,7 +2712,7 @@
               <w:lang w:eastAsia="pl-PL"/>
             </w:rPr>
           </w:pPr>
-          <w:hyperlink w:anchor="_Toc516252020" w:history="1">
+          <w:hyperlink w:anchor="_Toc516302969" w:history="1">
             <w:r>
               <w:rPr>
                 <w:rStyle w:val="Hipercze"/>
@@ -2280,7 +2756,7 @@
                 <w:noProof/>
                 <w:webHidden/>
               </w:rPr>
-              <w:instrText xml:space="preserve"> PAGEREF _Toc516252020 \h </w:instrText>
+              <w:instrText xml:space="preserve"> PAGEREF _Toc516302969 \h </w:instrText>
             </w:r>
             <w:r>
               <w:rPr>
@@ -2324,7 +2800,7 @@
               <w:lang w:eastAsia="pl-PL"/>
             </w:rPr>
           </w:pPr>
-          <w:hyperlink w:anchor="_Toc516252021" w:history="1">
+          <w:hyperlink w:anchor="_Toc516302970" w:history="1">
             <w:r>
               <w:rPr>
                 <w:rStyle w:val="Hipercze"/>
@@ -2368,7 +2844,7 @@
                 <w:noProof/>
                 <w:webHidden/>
               </w:rPr>
-              <w:instrText xml:space="preserve"> PAGEREF _Toc516252021 \h </w:instrText>
+              <w:instrText xml:space="preserve"> PAGEREF _Toc516302970 \h </w:instrText>
             </w:r>
             <w:r>
               <w:rPr>
@@ -2412,7 +2888,7 @@
               <w:lang w:eastAsia="pl-PL"/>
             </w:rPr>
           </w:pPr>
-          <w:hyperlink w:anchor="_Toc516252022" w:history="1">
+          <w:hyperlink w:anchor="_Toc516302971" w:history="1">
             <w:r>
               <w:rPr>
                 <w:rStyle w:val="Hipercze"/>
@@ -2454,7 +2930,7 @@
                 <w:noProof/>
                 <w:webHidden/>
               </w:rPr>
-              <w:instrText xml:space="preserve"> PAGEREF _Toc516252022 \h </w:instrText>
+              <w:instrText xml:space="preserve"> PAGEREF _Toc516302971 \h </w:instrText>
             </w:r>
             <w:r>
               <w:rPr>
@@ -2498,7 +2974,7 @@
               <w:lang w:eastAsia="pl-PL"/>
             </w:rPr>
           </w:pPr>
-          <w:hyperlink w:anchor="_Toc516252023" w:history="1">
+          <w:hyperlink w:anchor="_Toc516302972" w:history="1">
             <w:r>
               <w:rPr>
                 <w:rStyle w:val="Hipercze"/>
@@ -2541,7 +3017,7 @@
                 <w:noProof/>
                 <w:webHidden/>
               </w:rPr>
-              <w:instrText xml:space="preserve"> PAGEREF _Toc516252023 \h </w:instrText>
+              <w:instrText xml:space="preserve"> PAGEREF _Toc516302972 \h </w:instrText>
             </w:r>
             <w:r>
               <w:rPr>
@@ -2604,7 +3080,8 @@
           <w:rFonts w:eastAsia="Times New Roman"/>
         </w:rPr>
       </w:pPr>
-      <w:bookmarkStart w:id="0" w:name="_Toc516251995"/>
+      <w:bookmarkStart w:id="1" w:name="_Toc516301438"/>
+      <w:bookmarkStart w:id="2" w:name="_Toc516302944"/>
       <w:r>
         <w:rPr>
           <w:rFonts w:eastAsia="Times New Roman"/>
@@ -2619,7 +3096,8 @@
         </w:rPr>
         <w:t>Laparo</w:t>
       </w:r>
-      <w:bookmarkEnd w:id="0"/>
+      <w:bookmarkEnd w:id="1"/>
+      <w:bookmarkEnd w:id="2"/>
       <w:proofErr w:type="spellEnd"/>
     </w:p>
     <w:p>
@@ -2673,14 +3151,16 @@
           <w:rFonts w:eastAsia="Times New Roman"/>
         </w:rPr>
       </w:pPr>
-      <w:bookmarkStart w:id="1" w:name="_Toc516251996"/>
+      <w:bookmarkStart w:id="3" w:name="_Toc516301439"/>
+      <w:bookmarkStart w:id="4" w:name="_Toc516302945"/>
       <w:r>
         <w:rPr>
           <w:rFonts w:eastAsia="Times New Roman"/>
         </w:rPr>
         <w:t>Komendy wysyłane do symulatora</w:t>
       </w:r>
-      <w:bookmarkEnd w:id="1"/>
+      <w:bookmarkEnd w:id="3"/>
+      <w:bookmarkEnd w:id="4"/>
     </w:p>
     <w:p>
       <w:pPr>
@@ -2887,14 +3367,16 @@
           <w:rFonts w:eastAsia="Times New Roman"/>
         </w:rPr>
       </w:pPr>
-      <w:bookmarkStart w:id="2" w:name="_Toc516251997"/>
+      <w:bookmarkStart w:id="5" w:name="_Toc516301440"/>
+      <w:bookmarkStart w:id="6" w:name="_Toc516302946"/>
       <w:r>
         <w:rPr>
           <w:rFonts w:eastAsia="Times New Roman"/>
         </w:rPr>
         <w:t>Suma kontrolna</w:t>
       </w:r>
-      <w:bookmarkEnd w:id="2"/>
+      <w:bookmarkEnd w:id="5"/>
+      <w:bookmarkEnd w:id="6"/>
     </w:p>
     <w:p>
       <w:pPr>
@@ -3083,14 +3565,16 @@
           <w:rFonts w:eastAsia="Times New Roman"/>
         </w:rPr>
       </w:pPr>
-      <w:bookmarkStart w:id="3" w:name="_Toc516251998"/>
+      <w:bookmarkStart w:id="7" w:name="_Toc516301441"/>
+      <w:bookmarkStart w:id="8" w:name="_Toc516302947"/>
       <w:r>
         <w:rPr>
           <w:rFonts w:eastAsia="Times New Roman"/>
         </w:rPr>
         <w:t>Identyfikatory komend</w:t>
       </w:r>
-      <w:bookmarkEnd w:id="3"/>
+      <w:bookmarkEnd w:id="7"/>
+      <w:bookmarkEnd w:id="8"/>
     </w:p>
     <w:p>
       <w:pPr>
@@ -3187,7 +3671,8 @@
           <w:rFonts w:eastAsia="Times New Roman"/>
         </w:rPr>
       </w:pPr>
-      <w:bookmarkStart w:id="4" w:name="_Toc516251999"/>
+      <w:bookmarkStart w:id="9" w:name="_Toc516301442"/>
+      <w:bookmarkStart w:id="10" w:name="_Toc516302948"/>
       <w:r>
         <w:rPr>
           <w:rFonts w:eastAsia="Times New Roman"/>
@@ -3195,7 +3680,8 @@
         <w:lastRenderedPageBreak/>
         <w:t>Identyfikatory komend o niepotwierdzonym działaniu</w:t>
       </w:r>
-      <w:bookmarkEnd w:id="4"/>
+      <w:bookmarkEnd w:id="9"/>
+      <w:bookmarkEnd w:id="10"/>
     </w:p>
     <w:p>
       <w:pPr>
@@ -3346,7 +3832,8 @@
           <w:rFonts w:eastAsia="Times New Roman"/>
         </w:rPr>
       </w:pPr>
-      <w:bookmarkStart w:id="5" w:name="_Toc516252000"/>
+      <w:bookmarkStart w:id="11" w:name="_Toc516301443"/>
+      <w:bookmarkStart w:id="12" w:name="_Toc516302949"/>
       <w:proofErr w:type="spellStart"/>
       <w:r>
         <w:rPr>
@@ -3361,7 +3848,8 @@
         </w:rPr>
         <w:t xml:space="preserve"> urządzenia</w:t>
       </w:r>
-      <w:bookmarkEnd w:id="5"/>
+      <w:bookmarkEnd w:id="11"/>
+      <w:bookmarkEnd w:id="12"/>
     </w:p>
     <w:p>
       <w:pPr>
@@ -3414,14 +3902,16 @@
           <w:rFonts w:eastAsia="Times New Roman"/>
         </w:rPr>
       </w:pPr>
-      <w:bookmarkStart w:id="6" w:name="_Toc516252001"/>
+      <w:bookmarkStart w:id="13" w:name="_Toc516301444"/>
+      <w:bookmarkStart w:id="14" w:name="_Toc516302950"/>
       <w:r>
         <w:rPr>
           <w:rFonts w:eastAsia="Times New Roman"/>
         </w:rPr>
         <w:t>Dane wysyłane przez symulator</w:t>
       </w:r>
-      <w:bookmarkEnd w:id="6"/>
+      <w:bookmarkEnd w:id="13"/>
+      <w:bookmarkEnd w:id="14"/>
     </w:p>
     <w:p>
       <w:pPr>
@@ -3495,14 +3985,16 @@
           <w:rFonts w:eastAsia="Times New Roman"/>
         </w:rPr>
       </w:pPr>
-      <w:bookmarkStart w:id="7" w:name="_Toc516252002"/>
+      <w:bookmarkStart w:id="15" w:name="_Toc516301445"/>
+      <w:bookmarkStart w:id="16" w:name="_Toc516302951"/>
       <w:r>
         <w:rPr>
           <w:rFonts w:eastAsia="Times New Roman"/>
         </w:rPr>
         <w:t>Ramka wysyłana przez urządzenie ma następującą postać:</w:t>
       </w:r>
-      <w:bookmarkEnd w:id="7"/>
+      <w:bookmarkEnd w:id="15"/>
+      <w:bookmarkEnd w:id="16"/>
     </w:p>
     <w:p/>
     <w:p>
@@ -3657,14 +4149,16 @@
           <w:rFonts w:eastAsia="Times New Roman"/>
         </w:rPr>
       </w:pPr>
-      <w:bookmarkStart w:id="8" w:name="_Toc516252003"/>
+      <w:bookmarkStart w:id="17" w:name="_Toc516301446"/>
+      <w:bookmarkStart w:id="18" w:name="_Toc516302952"/>
       <w:r>
         <w:rPr>
           <w:rFonts w:eastAsia="Times New Roman"/>
         </w:rPr>
         <w:t>Bajt nr 3 może mieć następujące wartości:</w:t>
       </w:r>
-      <w:bookmarkEnd w:id="8"/>
+      <w:bookmarkEnd w:id="17"/>
+      <w:bookmarkEnd w:id="18"/>
     </w:p>
     <w:p/>
     <w:p>
@@ -3968,7 +4462,8 @@
           <w:rFonts w:eastAsia="Times New Roman"/>
         </w:rPr>
       </w:pPr>
-      <w:bookmarkStart w:id="9" w:name="_Toc516252004"/>
+      <w:bookmarkStart w:id="19" w:name="_Toc516301447"/>
+      <w:bookmarkStart w:id="20" w:name="_Toc516302953"/>
       <w:r>
         <w:rPr>
           <w:rFonts w:eastAsia="Times New Roman"/>
@@ -3976,7 +4471,8 @@
         <w:lastRenderedPageBreak/>
         <w:t>Postać danych</w:t>
       </w:r>
-      <w:bookmarkEnd w:id="9"/>
+      <w:bookmarkEnd w:id="19"/>
+      <w:bookmarkEnd w:id="20"/>
       <w:r>
         <w:rPr>
           <w:rFonts w:eastAsia="Times New Roman"/>
@@ -4320,7 +4816,8 @@
           <w:rFonts w:eastAsia="Times New Roman"/>
         </w:rPr>
       </w:pPr>
-      <w:bookmarkStart w:id="10" w:name="_Toc516252005"/>
+      <w:bookmarkStart w:id="21" w:name="_Toc516301448"/>
+      <w:bookmarkStart w:id="22" w:name="_Toc516302954"/>
       <w:r>
         <w:rPr>
           <w:rFonts w:eastAsia="Times New Roman"/>
@@ -4334,7 +4831,8 @@
         </w:rPr>
         <w:t>Laparo</w:t>
       </w:r>
-      <w:bookmarkEnd w:id="10"/>
+      <w:bookmarkEnd w:id="21"/>
+      <w:bookmarkEnd w:id="22"/>
       <w:proofErr w:type="spellEnd"/>
     </w:p>
     <w:p>
@@ -4417,11 +4915,13 @@
           <w:numId w:val="29"/>
         </w:numPr>
       </w:pPr>
-      <w:bookmarkStart w:id="11" w:name="_Toc516252006"/>
+      <w:bookmarkStart w:id="23" w:name="_Toc516301449"/>
+      <w:bookmarkStart w:id="24" w:name="_Toc516302955"/>
       <w:r>
         <w:t>Wymagania uruchomienia</w:t>
       </w:r>
-      <w:bookmarkEnd w:id="11"/>
+      <w:bookmarkEnd w:id="23"/>
+      <w:bookmarkEnd w:id="24"/>
     </w:p>
     <w:p/>
     <w:p>
@@ -4451,11 +4951,13 @@
           <w:numId w:val="29"/>
         </w:numPr>
       </w:pPr>
-      <w:bookmarkStart w:id="12" w:name="_Toc516252007"/>
+      <w:bookmarkStart w:id="25" w:name="_Toc516301450"/>
+      <w:bookmarkStart w:id="26" w:name="_Toc516302956"/>
       <w:r>
         <w:t>Znajdowanie odpowiedniej nazwy portu</w:t>
       </w:r>
-      <w:bookmarkEnd w:id="12"/>
+      <w:bookmarkEnd w:id="25"/>
+      <w:bookmarkEnd w:id="26"/>
     </w:p>
     <w:p>
       <w:pPr>
@@ -4549,14 +5051,16 @@
           <w:rFonts w:eastAsia="Times New Roman"/>
         </w:rPr>
       </w:pPr>
-      <w:bookmarkStart w:id="13" w:name="_Toc516252008"/>
+      <w:bookmarkStart w:id="27" w:name="_Toc516301451"/>
+      <w:bookmarkStart w:id="28" w:name="_Toc516302957"/>
       <w:r>
         <w:rPr>
           <w:rFonts w:eastAsia="Times New Roman"/>
         </w:rPr>
         <w:t>Używanie plików w zastępstwie urządzenia</w:t>
       </w:r>
-      <w:bookmarkEnd w:id="13"/>
+      <w:bookmarkEnd w:id="27"/>
+      <w:bookmarkEnd w:id="28"/>
     </w:p>
     <w:p>
       <w:pPr>
@@ -4913,14 +5417,16 @@
           <w:rFonts w:eastAsia="Times New Roman"/>
         </w:rPr>
       </w:pPr>
-      <w:bookmarkStart w:id="14" w:name="_Toc516252009"/>
+      <w:bookmarkStart w:id="29" w:name="_Toc516301452"/>
+      <w:bookmarkStart w:id="30" w:name="_Toc516302958"/>
       <w:r>
         <w:rPr>
           <w:rFonts w:eastAsia="Times New Roman"/>
         </w:rPr>
         <w:t>Interfejs publiczny</w:t>
       </w:r>
-      <w:bookmarkEnd w:id="14"/>
+      <w:bookmarkEnd w:id="29"/>
+      <w:bookmarkEnd w:id="30"/>
     </w:p>
     <w:p>
       <w:pPr>
@@ -4983,7 +5489,8 @@
           <w:rFonts w:eastAsia="Times New Roman"/>
         </w:rPr>
       </w:pPr>
-      <w:bookmarkStart w:id="15" w:name="_Toc516252010"/>
+      <w:bookmarkStart w:id="31" w:name="_Toc516301453"/>
+      <w:bookmarkStart w:id="32" w:name="_Toc516302959"/>
       <w:proofErr w:type="spellStart"/>
       <w:r>
         <w:rPr>
@@ -5005,7 +5512,8 @@
         </w:rPr>
         <w:t>ILaparoComunnicator</w:t>
       </w:r>
-      <w:bookmarkEnd w:id="15"/>
+      <w:bookmarkEnd w:id="31"/>
+      <w:bookmarkEnd w:id="32"/>
       <w:proofErr w:type="spellEnd"/>
     </w:p>
     <w:p>
@@ -5261,7 +5769,8 @@
           <w:rFonts w:eastAsia="Times New Roman"/>
         </w:rPr>
       </w:pPr>
-      <w:bookmarkStart w:id="16" w:name="_Toc516252011"/>
+      <w:bookmarkStart w:id="33" w:name="_Toc516301454"/>
+      <w:bookmarkStart w:id="34" w:name="_Toc516302960"/>
       <w:r>
         <w:rPr>
           <w:rFonts w:eastAsia="Times New Roman"/>
@@ -5276,7 +5785,8 @@
         </w:rPr>
         <w:t>CommunicatorFactory</w:t>
       </w:r>
-      <w:bookmarkEnd w:id="16"/>
+      <w:bookmarkEnd w:id="33"/>
+      <w:bookmarkEnd w:id="34"/>
       <w:proofErr w:type="spellEnd"/>
     </w:p>
     <w:p>
@@ -5480,14 +5990,16 @@
           <w:rFonts w:eastAsia="Times New Roman"/>
         </w:rPr>
       </w:pPr>
-      <w:bookmarkStart w:id="17" w:name="_Toc516252012"/>
+      <w:bookmarkStart w:id="35" w:name="_Toc516301455"/>
+      <w:bookmarkStart w:id="36" w:name="_Toc516302961"/>
       <w:r>
         <w:rPr>
           <w:rFonts w:eastAsia="Times New Roman"/>
         </w:rPr>
         <w:t>Klasy- modele danych</w:t>
       </w:r>
-      <w:bookmarkEnd w:id="17"/>
+      <w:bookmarkEnd w:id="35"/>
+      <w:bookmarkEnd w:id="36"/>
       <w:r>
         <w:rPr>
           <w:rFonts w:eastAsia="Times New Roman"/>
@@ -5994,7 +6506,8 @@
           <w:rFonts w:eastAsia="Times New Roman"/>
         </w:rPr>
       </w:pPr>
-      <w:bookmarkStart w:id="18" w:name="_Toc516252013"/>
+      <w:bookmarkStart w:id="37" w:name="_Toc516301456"/>
+      <w:bookmarkStart w:id="38" w:name="_Toc516302962"/>
       <w:r>
         <w:rPr>
           <w:rFonts w:eastAsia="Times New Roman"/>
@@ -6002,7 +6515,8 @@
         <w:lastRenderedPageBreak/>
         <w:t>Niepubliczne klasy biblioteki</w:t>
       </w:r>
-      <w:bookmarkEnd w:id="18"/>
+      <w:bookmarkEnd w:id="37"/>
+      <w:bookmarkEnd w:id="38"/>
     </w:p>
     <w:p>
       <w:pPr>
@@ -6015,7 +6529,8 @@
           <w:rFonts w:eastAsia="Times New Roman"/>
         </w:rPr>
       </w:pPr>
-      <w:bookmarkStart w:id="19" w:name="_Toc516252014"/>
+      <w:bookmarkStart w:id="39" w:name="_Toc516301457"/>
+      <w:bookmarkStart w:id="40" w:name="_Toc516302963"/>
       <w:r>
         <w:rPr>
           <w:rFonts w:eastAsia="Times New Roman"/>
@@ -6035,7 +6550,8 @@
         </w:rPr>
         <w:t>l</w:t>
       </w:r>
-      <w:bookmarkEnd w:id="19"/>
+      <w:bookmarkEnd w:id="39"/>
+      <w:bookmarkEnd w:id="40"/>
       <w:proofErr w:type="spellEnd"/>
     </w:p>
     <w:p>
@@ -6670,8 +7186,24 @@
           <w:rFonts w:eastAsia="Times New Roman" w:cstheme="minorHAnsi"/>
           <w:color w:val="000000"/>
         </w:rPr>
-        <w:t>() - w nieskończonej pętli odczytuje wszystkie bajty z pola port, wypisuje je na konsolę i usypia wątek na 10ms</w:t>
-      </w:r>
+        <w:t xml:space="preserve">() - w nieskończonej pętli odczytuje wszystkie bajty z pola port, </w:t>
+      </w:r>
+      <w:r>
+        <w:rPr>
+          <w:rFonts w:eastAsia="Times New Roman" w:cstheme="minorHAnsi"/>
+          <w:color w:val="000000"/>
+        </w:rPr>
+        <w:t xml:space="preserve">przekazuje je do instancji klasy </w:t>
+      </w:r>
+      <w:proofErr w:type="spellStart"/>
+      <w:r>
+        <w:rPr>
+          <w:rFonts w:eastAsia="Times New Roman" w:cstheme="minorHAnsi"/>
+          <w:color w:val="000000"/>
+        </w:rPr>
+        <w:t>InternalData</w:t>
+      </w:r>
+      <w:proofErr w:type="spellEnd"/>
     </w:p>
     <w:p>
       <w:pPr>
@@ -6902,7 +7434,8 @@
           <w:rFonts w:eastAsia="Times New Roman"/>
         </w:rPr>
       </w:pPr>
-      <w:bookmarkStart w:id="20" w:name="_Toc516252015"/>
+      <w:bookmarkStart w:id="41" w:name="_Toc516301458"/>
+      <w:bookmarkStart w:id="42" w:name="_Toc516302964"/>
       <w:r>
         <w:rPr>
           <w:rFonts w:eastAsia="Times New Roman"/>
@@ -6917,7 +7450,8 @@
         </w:rPr>
         <w:t>IntrernalData</w:t>
       </w:r>
-      <w:bookmarkEnd w:id="20"/>
+      <w:bookmarkEnd w:id="41"/>
+      <w:bookmarkEnd w:id="42"/>
       <w:proofErr w:type="spellEnd"/>
     </w:p>
     <w:p>
@@ -7229,7 +7763,8 @@
           <w:rFonts w:eastAsia="Times New Roman"/>
         </w:rPr>
       </w:pPr>
-      <w:bookmarkStart w:id="21" w:name="_Toc516252016"/>
+      <w:bookmarkStart w:id="43" w:name="_Toc516301459"/>
+      <w:bookmarkStart w:id="44" w:name="_Toc516302965"/>
       <w:r>
         <w:rPr>
           <w:rFonts w:eastAsia="Times New Roman"/>
@@ -7243,7 +7778,8 @@
         </w:rPr>
         <w:t>OutCommand</w:t>
       </w:r>
-      <w:bookmarkEnd w:id="21"/>
+      <w:bookmarkEnd w:id="43"/>
+      <w:bookmarkEnd w:id="44"/>
       <w:proofErr w:type="spellEnd"/>
     </w:p>
     <w:p>
@@ -7730,7 +8266,8 @@
           <w:rFonts w:eastAsia="Times New Roman"/>
         </w:rPr>
       </w:pPr>
-      <w:bookmarkStart w:id="22" w:name="_Toc516252017"/>
+      <w:bookmarkStart w:id="45" w:name="_Toc516301460"/>
+      <w:bookmarkStart w:id="46" w:name="_Toc516302966"/>
       <w:r>
         <w:rPr>
           <w:rFonts w:eastAsia="Times New Roman"/>
@@ -7738,7 +8275,8 @@
         <w:lastRenderedPageBreak/>
         <w:t>Testowanie biblioteki</w:t>
       </w:r>
-      <w:bookmarkEnd w:id="22"/>
+      <w:bookmarkEnd w:id="45"/>
+      <w:bookmarkEnd w:id="46"/>
       <w:r>
         <w:rPr>
           <w:rFonts w:eastAsia="Times New Roman"/>
@@ -7766,7 +8304,8 @@
           <w:rFonts w:eastAsia="Times New Roman"/>
         </w:rPr>
       </w:pPr>
-      <w:bookmarkStart w:id="23" w:name="_Toc516252018"/>
+      <w:bookmarkStart w:id="47" w:name="_Toc516301461"/>
+      <w:bookmarkStart w:id="48" w:name="_Toc516302967"/>
       <w:r>
         <w:rPr>
           <w:rFonts w:eastAsia="Times New Roman"/>
@@ -7780,7 +8319,8 @@
         </w:rPr>
         <w:t>LaparoTester</w:t>
       </w:r>
-      <w:bookmarkEnd w:id="23"/>
+      <w:bookmarkEnd w:id="47"/>
+      <w:bookmarkEnd w:id="48"/>
       <w:proofErr w:type="spellEnd"/>
     </w:p>
     <w:p>
@@ -7847,14 +8387,16 @@
           <w:rFonts w:eastAsia="Times New Roman"/>
         </w:rPr>
       </w:pPr>
-      <w:bookmarkStart w:id="24" w:name="_Toc516252019"/>
+      <w:bookmarkStart w:id="49" w:name="_Toc516301462"/>
+      <w:bookmarkStart w:id="50" w:name="_Toc516302968"/>
       <w:r>
         <w:rPr>
           <w:rFonts w:eastAsia="Times New Roman"/>
         </w:rPr>
         <w:t>Uruchomienie</w:t>
       </w:r>
-      <w:bookmarkEnd w:id="24"/>
+      <w:bookmarkEnd w:id="49"/>
+      <w:bookmarkEnd w:id="50"/>
     </w:p>
     <w:p>
       <w:pPr>
@@ -7942,6 +8484,22 @@
           <w:rFonts w:eastAsia="Times New Roman" w:cstheme="minorHAnsi"/>
         </w:rPr>
         <w:t>. Plik ten został dostarczony.</w:t>
+      </w:r>
+    </w:p>
+    <w:p>
+      <w:pPr>
+        <w:pStyle w:val="Akapitzlist"/>
+        <w:spacing w:after="0" w:line="240" w:lineRule="auto"/>
+        <w:ind w:left="1224"/>
+        <w:rPr>
+          <w:rFonts w:eastAsia="Times New Roman" w:cstheme="minorHAnsi"/>
+        </w:rPr>
+      </w:pPr>
+      <w:r>
+        <w:rPr>
+          <w:rFonts w:eastAsia="Times New Roman" w:cstheme="minorHAnsi"/>
+        </w:rPr>
+        <w:t>Może okazać się niezbędne przekopiowanie powyższych plików do folderu wskazanego przez błąd programu.</w:t>
       </w:r>
     </w:p>
     <w:p>
@@ -7965,14 +8523,16 @@
           <w:rFonts w:eastAsia="Times New Roman"/>
         </w:rPr>
       </w:pPr>
-      <w:bookmarkStart w:id="25" w:name="_Toc516252020"/>
+      <w:bookmarkStart w:id="51" w:name="_Toc516301463"/>
+      <w:bookmarkStart w:id="52" w:name="_Toc516302969"/>
       <w:r>
         <w:rPr>
           <w:rFonts w:eastAsia="Times New Roman"/>
         </w:rPr>
         <w:t>Wynik uruchomienia</w:t>
       </w:r>
-      <w:bookmarkEnd w:id="25"/>
+      <w:bookmarkEnd w:id="51"/>
+      <w:bookmarkEnd w:id="52"/>
     </w:p>
     <w:p>
       <w:pPr>
@@ -8037,7 +8597,8 @@
           <w:rFonts w:eastAsia="Times New Roman"/>
         </w:rPr>
       </w:pPr>
-      <w:bookmarkStart w:id="26" w:name="_Toc516252021"/>
+      <w:bookmarkStart w:id="53" w:name="_Toc516301464"/>
+      <w:bookmarkStart w:id="54" w:name="_Toc516302970"/>
       <w:r>
         <w:rPr>
           <w:rFonts w:eastAsia="Times New Roman"/>
@@ -8063,7 +8624,8 @@
         </w:rPr>
         <w:t>Tester</w:t>
       </w:r>
-      <w:bookmarkEnd w:id="26"/>
+      <w:bookmarkEnd w:id="53"/>
+      <w:bookmarkEnd w:id="54"/>
       <w:proofErr w:type="spellEnd"/>
     </w:p>
     <w:p>
@@ -8103,11 +8665,13 @@
           <w:numId w:val="29"/>
         </w:numPr>
       </w:pPr>
-      <w:bookmarkStart w:id="27" w:name="_Toc516252022"/>
+      <w:bookmarkStart w:id="55" w:name="_Toc516301465"/>
+      <w:bookmarkStart w:id="56" w:name="_Toc516302971"/>
       <w:r>
         <w:t>Uruchomienie</w:t>
       </w:r>
-      <w:bookmarkEnd w:id="27"/>
+      <w:bookmarkEnd w:id="55"/>
+      <w:bookmarkEnd w:id="56"/>
     </w:p>
     <w:p>
       <w:pPr>
@@ -8147,6 +8711,31 @@
         </w:rPr>
         <w:t>W tym samym folderze musi również znajdować się plik LaparoCommunicator.dll zawierający skompilowaną bibliotekę. Plik ten został dostarczony.</w:t>
       </w:r>
+    </w:p>
+    <w:p>
+      <w:pPr>
+        <w:pStyle w:val="Akapitzlist"/>
+        <w:spacing w:after="0" w:line="240" w:lineRule="auto"/>
+        <w:ind w:left="1224"/>
+        <w:rPr>
+          <w:rFonts w:eastAsia="Times New Roman" w:cstheme="minorHAnsi"/>
+        </w:rPr>
+      </w:pPr>
+      <w:r>
+        <w:rPr>
+          <w:rFonts w:eastAsia="Times New Roman" w:cstheme="minorHAnsi"/>
+        </w:rPr>
+        <w:t>Może okazać się niezbędne przekopiowanie powyższych plików do folderu wskazanego przez błąd programu.</w:t>
+      </w:r>
+    </w:p>
+    <w:p>
+      <w:pPr>
+        <w:spacing w:after="0" w:line="240" w:lineRule="auto"/>
+        <w:ind w:left="1224"/>
+        <w:rPr>
+          <w:rFonts w:eastAsia="Times New Roman" w:cstheme="minorHAnsi"/>
+        </w:rPr>
+      </w:pPr>
     </w:p>
     <w:p>
       <w:pPr>
@@ -8168,11 +8757,14 @@
           <w:rFonts w:eastAsia="Times New Roman"/>
         </w:rPr>
       </w:pPr>
-      <w:bookmarkStart w:id="28" w:name="_Toc516252023"/>
-      <w:r>
+      <w:bookmarkStart w:id="57" w:name="_Toc516301466"/>
+      <w:bookmarkStart w:id="58" w:name="_Toc516302972"/>
+      <w:r>
+        <w:lastRenderedPageBreak/>
         <w:t>Wynik uruchomienia</w:t>
       </w:r>
-      <w:bookmarkEnd w:id="28"/>
+      <w:bookmarkEnd w:id="57"/>
+      <w:bookmarkEnd w:id="58"/>
       <w:r>
         <w:br/>
       </w:r>
@@ -8225,7 +8817,6 @@
         <w:rPr>
           <w:rFonts w:eastAsia="Times New Roman" w:cstheme="minorHAnsi"/>
         </w:rPr>
-        <w:lastRenderedPageBreak/>
         <w:t>W przypadku jakiegokolwiek błędu, wyświetlony zostanie odpowiedni komunikat. W takim wypadku należy upewnić się, że w pliku „portName.txt” podany został odpowiedni port oraz, że może on zostać otwarty.</w:t>
       </w:r>
     </w:p>
@@ -8241,15 +8832,7 @@
         <w:rPr>
           <w:rFonts w:eastAsia="Times New Roman" w:cstheme="minorHAnsi"/>
         </w:rPr>
-        <w:t>Poruszanie szczypcami w symulatorze</w:t>
-      </w:r>
-      <w:bookmarkStart w:id="29" w:name="_GoBack"/>
-      <w:bookmarkEnd w:id="29"/>
-      <w:r>
-        <w:rPr>
-          <w:rFonts w:eastAsia="Times New Roman" w:cstheme="minorHAnsi"/>
-        </w:rPr>
-        <w:t xml:space="preserve"> powinno zmienić wyświetlane wartości, może jednak wystąpić opóźnienie.</w:t>
+        <w:t>Poruszanie szczypcami w symulatorze powinno zmienić wyświetlane wartości, może jednak wystąpić opóźnienie.</w:t>
       </w:r>
     </w:p>
     <w:p>
@@ -8305,6 +8888,7 @@
         <w:docPartUnique/>
       </w:docPartObj>
     </w:sdtPr>
+    <w:sdtEndPr/>
     <w:sdtContent>
       <w:p>
         <w:pPr>
@@ -8323,7 +8907,7 @@
           <w:rPr>
             <w:noProof/>
           </w:rPr>
-          <w:t>10</w:t>
+          <w:t>1</w:t>
         </w:r>
         <w:r>
           <w:fldChar w:fldCharType="end"/>
@@ -13550,7 +14134,7 @@
 </file>
 
 <file path=customXml/itemProps1.xml><?xml version="1.0" encoding="utf-8"?>
-<ds:datastoreItem xmlns:ds="http://schemas.openxmlformats.org/officeDocument/2006/customXml" ds:itemID="{71ACDE80-8F65-44DF-AD45-1B120CD5B348}">
+<ds:datastoreItem xmlns:ds="http://schemas.openxmlformats.org/officeDocument/2006/customXml" ds:itemID="{82F299F0-7620-4BFD-9DE1-7A8837480821}">
   <ds:schemaRefs>
     <ds:schemaRef ds:uri="http://schemas.openxmlformats.org/officeDocument/2006/bibliography"/>
   </ds:schemaRefs>

</xml_diff>